<commit_message>
Update WIP LynxAutomator GUIDE .docx
</commit_message>
<xml_diff>
--- a/WIP LynxAutomator GUIDE .docx
+++ b/WIP LynxAutomator GUIDE .docx
@@ -529,15 +529,7 @@
               <w:rPr>
                 <w:color w:val="000000"/>
               </w:rPr>
-              <w:t>1. BIWbE desde Carpet</w:t>
-            </w:r>
-            <w:bookmarkStart w:id="0" w:name="_GoBack"/>
-            <w:bookmarkEnd w:id="0"/>
-            <w:r>
-              <w:rPr>
-                <w:color w:val="000000"/>
-              </w:rPr>
-              <w:t>a</w:t>
+              <w:t>1. BIWbE desde Carpeta</w:t>
             </w:r>
             <w:r>
               <w:rPr>
@@ -623,13 +615,7 @@
               <w:rPr>
                 <w:color w:val="000000"/>
               </w:rPr>
-              <w:t>3.</w:t>
-            </w:r>
-            <w:r>
-              <w:rPr>
-                <w:color w:val="000000"/>
-              </w:rPr>
-              <w:t xml:space="preserve"> WI Downloader</w:t>
+              <w:t>3. WI Downloader</w:t>
             </w:r>
             <w:r>
               <w:rPr>
@@ -907,8 +893,8 @@
       <w:pPr>
         <w:pStyle w:val="Ttulo"/>
       </w:pPr>
-      <w:bookmarkStart w:id="1" w:name="_afnrmclb2k33" w:colFirst="0" w:colLast="0"/>
-      <w:bookmarkEnd w:id="1"/>
+      <w:bookmarkStart w:id="0" w:name="_afnrmclb2k33" w:colFirst="0" w:colLast="0"/>
+      <w:bookmarkEnd w:id="0"/>
     </w:p>
     <w:p/>
     <w:p>
@@ -920,8 +906,8 @@
           <w:szCs w:val="46"/>
         </w:rPr>
       </w:pPr>
-      <w:bookmarkStart w:id="2" w:name="_iadp4nhpguuv" w:colFirst="0" w:colLast="0"/>
-      <w:bookmarkEnd w:id="2"/>
+      <w:bookmarkStart w:id="1" w:name="_iadp4nhpguuv" w:colFirst="0" w:colLast="0"/>
+      <w:bookmarkEnd w:id="1"/>
     </w:p>
     <w:p>
       <w:pPr>
@@ -932,8 +918,8 @@
           <w:szCs w:val="46"/>
         </w:rPr>
       </w:pPr>
-      <w:bookmarkStart w:id="3" w:name="_f1e45tmajta9" w:colFirst="0" w:colLast="0"/>
-      <w:bookmarkEnd w:id="3"/>
+      <w:bookmarkStart w:id="2" w:name="_f1e45tmajta9" w:colFirst="0" w:colLast="0"/>
+      <w:bookmarkEnd w:id="2"/>
     </w:p>
     <w:p>
       <w:pPr>
@@ -945,8 +931,8 @@
           <w:lang w:val="en-GB"/>
         </w:rPr>
       </w:pPr>
-      <w:bookmarkStart w:id="4" w:name="_m5pi0fb7skq1" w:colFirst="0" w:colLast="0"/>
-      <w:bookmarkEnd w:id="4"/>
+      <w:bookmarkStart w:id="3" w:name="_m5pi0fb7skq1" w:colFirst="0" w:colLast="0"/>
+      <w:bookmarkEnd w:id="3"/>
       <w:proofErr w:type="spellStart"/>
       <w:r>
         <w:rPr>
@@ -979,13 +965,7 @@
         <w:rPr>
           <w:lang w:val="en-GB"/>
         </w:rPr>
-        <w:t>This application helps automate certain processes in the monitoring of the Iberian lynx as well as other species. It is a modular application</w:t>
-      </w:r>
-      <w:r>
-        <w:rPr>
-          <w:lang w:val="en-GB"/>
-        </w:rPr>
-        <w:t xml:space="preserve"> with modules for the following functionalities:</w:t>
+        <w:t>This application helps automate certain processes in the monitoring of the Iberian lynx as well as other species. It is a modular application with modules for the following functionalities:</w:t>
       </w:r>
     </w:p>
     <w:p>
@@ -1090,13 +1070,7 @@
         <w:rPr>
           <w:lang w:val="en-GB"/>
         </w:rPr>
-        <w:t>Wildboo</w:t>
-      </w:r>
-      <w:r>
-        <w:rPr>
-          <w:lang w:val="en-GB"/>
-        </w:rPr>
-        <w:t>k</w:t>
+        <w:t>Wildbook</w:t>
       </w:r>
       <w:proofErr w:type="spellEnd"/>
       <w:r>
@@ -1200,13 +1174,7 @@
         <w:rPr>
           <w:lang w:val="en-GB"/>
         </w:rPr>
-        <w:t>Additionally, there is a module to h</w:t>
-      </w:r>
-      <w:r>
-        <w:rPr>
-          <w:lang w:val="en-GB"/>
-        </w:rPr>
-        <w:t>elp generate the monitoring spreadsheets for the Iberian lynx.</w:t>
+        <w:t>Additionally, there is a module to help generate the monitoring spreadsheets for the Iberian lynx.</w:t>
       </w:r>
     </w:p>
     <w:p>
@@ -1227,8 +1195,8 @@
           <w:lang w:val="en-GB"/>
         </w:rPr>
       </w:pPr>
-      <w:bookmarkStart w:id="5" w:name="_25tmr4s9hjt0" w:colFirst="0" w:colLast="0"/>
-      <w:bookmarkEnd w:id="5"/>
+      <w:bookmarkStart w:id="4" w:name="_25tmr4s9hjt0" w:colFirst="0" w:colLast="0"/>
+      <w:bookmarkEnd w:id="4"/>
       <w:proofErr w:type="spellStart"/>
       <w:r>
         <w:rPr>
@@ -1334,13 +1302,7 @@
         <w:rPr>
           <w:lang w:val="en-GB"/>
         </w:rPr>
-        <w:t xml:space="preserve"> user’s name, the species (genus and specific epithet), country, location identity (the population in the case of the Iberian lynx), longitude, </w:t>
-      </w:r>
-      <w:r>
-        <w:rPr>
-          <w:lang w:val="en-GB"/>
-        </w:rPr>
-        <w:t xml:space="preserve">and latitude required by </w:t>
+        <w:t xml:space="preserve"> user’s name, the species (genus and specific epithet), country, location identity (the population in the case of the Iberian lynx), longitude, and latitude required by </w:t>
       </w:r>
       <w:proofErr w:type="spellStart"/>
       <w:r>
@@ -1356,6 +1318,390 @@
         </w:rPr>
         <w:t>.</w:t>
       </w:r>
+    </w:p>
+    <w:tbl>
+      <w:tblPr>
+        <w:tblW w:w="9025" w:type="dxa"/>
+        <w:tblBorders>
+          <w:top w:val="nil"/>
+          <w:left w:val="nil"/>
+          <w:bottom w:val="nil"/>
+          <w:right w:val="nil"/>
+          <w:insideH w:val="nil"/>
+          <w:insideV w:val="nil"/>
+        </w:tblBorders>
+        <w:tblLayout w:type="fixed"/>
+        <w:tblLook w:val="0600" w:firstRow="0" w:lastRow="0" w:firstColumn="0" w:lastColumn="0" w:noHBand="1" w:noVBand="1"/>
+      </w:tblPr>
+      <w:tblGrid>
+        <w:gridCol w:w="1915"/>
+        <w:gridCol w:w="1561"/>
+        <w:gridCol w:w="1560"/>
+        <w:gridCol w:w="2247"/>
+        <w:gridCol w:w="1742"/>
+      </w:tblGrid>
+      <w:tr>
+        <w:trPr>
+          <w:trHeight w:val="485"/>
+        </w:trPr>
+        <w:tc>
+          <w:tcPr>
+            <w:tcW w:w="1914" w:type="dxa"/>
+            <w:tcBorders>
+              <w:top w:val="single" w:sz="8" w:space="0" w:color="000000"/>
+              <w:left w:val="single" w:sz="8" w:space="0" w:color="000000"/>
+              <w:bottom w:val="single" w:sz="4" w:space="0" w:color="000000"/>
+              <w:right w:val="single" w:sz="4" w:space="0" w:color="000000"/>
+            </w:tcBorders>
+            <w:tcMar>
+              <w:top w:w="100" w:type="dxa"/>
+              <w:left w:w="100" w:type="dxa"/>
+              <w:bottom w:w="100" w:type="dxa"/>
+              <w:right w:w="100" w:type="dxa"/>
+            </w:tcMar>
+          </w:tcPr>
+          <w:p>
+            <w:pPr>
+              <w:rPr>
+                <w:sz w:val="14"/>
+                <w:szCs w:val="14"/>
+              </w:rPr>
+            </w:pPr>
+            <w:proofErr w:type="spellStart"/>
+            <w:r>
+              <w:rPr>
+                <w:sz w:val="14"/>
+                <w:szCs w:val="14"/>
+              </w:rPr>
+              <w:t>Encounter.locationID</w:t>
+            </w:r>
+            <w:proofErr w:type="spellEnd"/>
+          </w:p>
+        </w:tc>
+        <w:tc>
+          <w:tcPr>
+            <w:tcW w:w="1560" w:type="dxa"/>
+            <w:tcBorders>
+              <w:top w:val="single" w:sz="8" w:space="0" w:color="000000"/>
+              <w:left w:val="single" w:sz="4" w:space="0" w:color="000000"/>
+              <w:bottom w:val="single" w:sz="4" w:space="0" w:color="000000"/>
+              <w:right w:val="single" w:sz="4" w:space="0" w:color="000000"/>
+            </w:tcBorders>
+            <w:tcMar>
+              <w:top w:w="100" w:type="dxa"/>
+              <w:left w:w="100" w:type="dxa"/>
+              <w:bottom w:w="100" w:type="dxa"/>
+              <w:right w:w="100" w:type="dxa"/>
+            </w:tcMar>
+          </w:tcPr>
+          <w:p>
+            <w:pPr>
+              <w:rPr>
+                <w:sz w:val="14"/>
+                <w:szCs w:val="14"/>
+              </w:rPr>
+            </w:pPr>
+            <w:proofErr w:type="spellStart"/>
+            <w:r>
+              <w:rPr>
+                <w:sz w:val="14"/>
+                <w:szCs w:val="14"/>
+              </w:rPr>
+              <w:t>Encounter.country</w:t>
+            </w:r>
+            <w:proofErr w:type="spellEnd"/>
+          </w:p>
+        </w:tc>
+        <w:tc>
+          <w:tcPr>
+            <w:tcW w:w="1560" w:type="dxa"/>
+            <w:tcBorders>
+              <w:top w:val="single" w:sz="8" w:space="0" w:color="000000"/>
+              <w:left w:val="single" w:sz="4" w:space="0" w:color="000000"/>
+              <w:bottom w:val="single" w:sz="4" w:space="0" w:color="000000"/>
+              <w:right w:val="single" w:sz="4" w:space="0" w:color="000000"/>
+            </w:tcBorders>
+            <w:tcMar>
+              <w:top w:w="100" w:type="dxa"/>
+              <w:left w:w="100" w:type="dxa"/>
+              <w:bottom w:w="100" w:type="dxa"/>
+              <w:right w:w="100" w:type="dxa"/>
+            </w:tcMar>
+          </w:tcPr>
+          <w:p>
+            <w:pPr>
+              <w:rPr>
+                <w:sz w:val="14"/>
+                <w:szCs w:val="14"/>
+              </w:rPr>
+            </w:pPr>
+            <w:proofErr w:type="spellStart"/>
+            <w:r>
+              <w:rPr>
+                <w:sz w:val="14"/>
+                <w:szCs w:val="14"/>
+              </w:rPr>
+              <w:t>Encounter.genus</w:t>
+            </w:r>
+            <w:proofErr w:type="spellEnd"/>
+          </w:p>
+        </w:tc>
+        <w:tc>
+          <w:tcPr>
+            <w:tcW w:w="2247" w:type="dxa"/>
+            <w:tcBorders>
+              <w:top w:val="single" w:sz="8" w:space="0" w:color="000000"/>
+              <w:left w:val="single" w:sz="4" w:space="0" w:color="000000"/>
+              <w:bottom w:val="single" w:sz="4" w:space="0" w:color="000000"/>
+              <w:right w:val="single" w:sz="4" w:space="0" w:color="000000"/>
+            </w:tcBorders>
+            <w:tcMar>
+              <w:top w:w="100" w:type="dxa"/>
+              <w:left w:w="100" w:type="dxa"/>
+              <w:bottom w:w="100" w:type="dxa"/>
+              <w:right w:w="100" w:type="dxa"/>
+            </w:tcMar>
+          </w:tcPr>
+          <w:p>
+            <w:pPr>
+              <w:rPr>
+                <w:sz w:val="14"/>
+                <w:szCs w:val="14"/>
+              </w:rPr>
+            </w:pPr>
+            <w:proofErr w:type="spellStart"/>
+            <w:r>
+              <w:rPr>
+                <w:sz w:val="14"/>
+                <w:szCs w:val="14"/>
+              </w:rPr>
+              <w:t>Encounter.specificEpithet</w:t>
+            </w:r>
+            <w:proofErr w:type="spellEnd"/>
+          </w:p>
+        </w:tc>
+        <w:tc>
+          <w:tcPr>
+            <w:tcW w:w="1742" w:type="dxa"/>
+            <w:tcBorders>
+              <w:top w:val="single" w:sz="8" w:space="0" w:color="000000"/>
+              <w:left w:val="single" w:sz="4" w:space="0" w:color="000000"/>
+              <w:bottom w:val="single" w:sz="4" w:space="0" w:color="000000"/>
+              <w:right w:val="single" w:sz="8" w:space="0" w:color="000000"/>
+            </w:tcBorders>
+            <w:tcMar>
+              <w:top w:w="100" w:type="dxa"/>
+              <w:left w:w="100" w:type="dxa"/>
+              <w:bottom w:w="100" w:type="dxa"/>
+              <w:right w:w="100" w:type="dxa"/>
+            </w:tcMar>
+          </w:tcPr>
+          <w:p>
+            <w:pPr>
+              <w:rPr>
+                <w:sz w:val="14"/>
+                <w:szCs w:val="14"/>
+              </w:rPr>
+            </w:pPr>
+            <w:proofErr w:type="spellStart"/>
+            <w:r>
+              <w:rPr>
+                <w:sz w:val="14"/>
+                <w:szCs w:val="14"/>
+              </w:rPr>
+              <w:t>Encounter.submitterID</w:t>
+            </w:r>
+            <w:proofErr w:type="spellEnd"/>
+          </w:p>
+        </w:tc>
+      </w:tr>
+      <w:tr>
+        <w:trPr>
+          <w:trHeight w:val="485"/>
+        </w:trPr>
+        <w:tc>
+          <w:tcPr>
+            <w:tcW w:w="1914" w:type="dxa"/>
+            <w:tcBorders>
+              <w:top w:val="single" w:sz="4" w:space="0" w:color="000000"/>
+              <w:left w:val="single" w:sz="8" w:space="0" w:color="000000"/>
+              <w:bottom w:val="single" w:sz="8" w:space="0" w:color="000000"/>
+              <w:right w:val="single" w:sz="4" w:space="0" w:color="000000"/>
+            </w:tcBorders>
+            <w:tcMar>
+              <w:top w:w="100" w:type="dxa"/>
+              <w:left w:w="100" w:type="dxa"/>
+              <w:bottom w:w="100" w:type="dxa"/>
+              <w:right w:w="100" w:type="dxa"/>
+            </w:tcMar>
+          </w:tcPr>
+          <w:p>
+            <w:pPr>
+              <w:rPr>
+                <w:sz w:val="14"/>
+                <w:szCs w:val="14"/>
+              </w:rPr>
+            </w:pPr>
+            <w:r>
+              <w:rPr>
+                <w:sz w:val="14"/>
+                <w:szCs w:val="14"/>
+              </w:rPr>
+              <w:t>Andújar-Cardeña</w:t>
+            </w:r>
+          </w:p>
+        </w:tc>
+        <w:tc>
+          <w:tcPr>
+            <w:tcW w:w="1560" w:type="dxa"/>
+            <w:tcBorders>
+              <w:top w:val="single" w:sz="4" w:space="0" w:color="000000"/>
+              <w:left w:val="single" w:sz="4" w:space="0" w:color="000000"/>
+              <w:bottom w:val="single" w:sz="8" w:space="0" w:color="000000"/>
+              <w:right w:val="single" w:sz="4" w:space="0" w:color="000000"/>
+            </w:tcBorders>
+            <w:tcMar>
+              <w:top w:w="100" w:type="dxa"/>
+              <w:left w:w="100" w:type="dxa"/>
+              <w:bottom w:w="100" w:type="dxa"/>
+              <w:right w:w="100" w:type="dxa"/>
+            </w:tcMar>
+          </w:tcPr>
+          <w:p>
+            <w:pPr>
+              <w:rPr>
+                <w:sz w:val="14"/>
+                <w:szCs w:val="14"/>
+              </w:rPr>
+            </w:pPr>
+            <w:proofErr w:type="spellStart"/>
+            <w:r>
+              <w:rPr>
+                <w:sz w:val="14"/>
+                <w:szCs w:val="14"/>
+              </w:rPr>
+              <w:t>Spain</w:t>
+            </w:r>
+            <w:proofErr w:type="spellEnd"/>
+          </w:p>
+        </w:tc>
+        <w:tc>
+          <w:tcPr>
+            <w:tcW w:w="1560" w:type="dxa"/>
+            <w:tcBorders>
+              <w:top w:val="single" w:sz="4" w:space="0" w:color="000000"/>
+              <w:left w:val="single" w:sz="4" w:space="0" w:color="000000"/>
+              <w:bottom w:val="single" w:sz="8" w:space="0" w:color="000000"/>
+              <w:right w:val="single" w:sz="4" w:space="0" w:color="000000"/>
+            </w:tcBorders>
+            <w:tcMar>
+              <w:top w:w="100" w:type="dxa"/>
+              <w:left w:w="100" w:type="dxa"/>
+              <w:bottom w:w="100" w:type="dxa"/>
+              <w:right w:w="100" w:type="dxa"/>
+            </w:tcMar>
+          </w:tcPr>
+          <w:p>
+            <w:pPr>
+              <w:rPr>
+                <w:sz w:val="14"/>
+                <w:szCs w:val="14"/>
+              </w:rPr>
+            </w:pPr>
+            <w:r>
+              <w:rPr>
+                <w:sz w:val="14"/>
+                <w:szCs w:val="14"/>
+              </w:rPr>
+              <w:t>Lynx</w:t>
+            </w:r>
+          </w:p>
+        </w:tc>
+        <w:tc>
+          <w:tcPr>
+            <w:tcW w:w="2247" w:type="dxa"/>
+            <w:tcBorders>
+              <w:top w:val="single" w:sz="4" w:space="0" w:color="000000"/>
+              <w:left w:val="single" w:sz="4" w:space="0" w:color="000000"/>
+              <w:bottom w:val="single" w:sz="8" w:space="0" w:color="000000"/>
+              <w:right w:val="single" w:sz="4" w:space="0" w:color="000000"/>
+            </w:tcBorders>
+            <w:tcMar>
+              <w:top w:w="100" w:type="dxa"/>
+              <w:left w:w="100" w:type="dxa"/>
+              <w:bottom w:w="100" w:type="dxa"/>
+              <w:right w:w="100" w:type="dxa"/>
+            </w:tcMar>
+          </w:tcPr>
+          <w:p>
+            <w:pPr>
+              <w:rPr>
+                <w:sz w:val="14"/>
+                <w:szCs w:val="14"/>
+              </w:rPr>
+            </w:pPr>
+            <w:proofErr w:type="spellStart"/>
+            <w:r>
+              <w:rPr>
+                <w:sz w:val="14"/>
+                <w:szCs w:val="14"/>
+              </w:rPr>
+              <w:t>pardinus</w:t>
+            </w:r>
+            <w:proofErr w:type="spellEnd"/>
+          </w:p>
+        </w:tc>
+        <w:tc>
+          <w:tcPr>
+            <w:tcW w:w="1742" w:type="dxa"/>
+            <w:tcBorders>
+              <w:top w:val="single" w:sz="4" w:space="0" w:color="000000"/>
+              <w:left w:val="single" w:sz="4" w:space="0" w:color="000000"/>
+              <w:bottom w:val="single" w:sz="8" w:space="0" w:color="000000"/>
+              <w:right w:val="single" w:sz="8" w:space="0" w:color="000000"/>
+            </w:tcBorders>
+            <w:tcMar>
+              <w:top w:w="100" w:type="dxa"/>
+              <w:left w:w="100" w:type="dxa"/>
+              <w:bottom w:w="100" w:type="dxa"/>
+              <w:right w:w="100" w:type="dxa"/>
+            </w:tcMar>
+          </w:tcPr>
+          <w:p>
+            <w:pPr>
+              <w:rPr>
+                <w:sz w:val="14"/>
+                <w:szCs w:val="14"/>
+              </w:rPr>
+            </w:pPr>
+            <w:proofErr w:type="spellStart"/>
+            <w:r>
+              <w:rPr>
+                <w:sz w:val="14"/>
+                <w:szCs w:val="14"/>
+              </w:rPr>
+              <w:t>aalvarez</w:t>
+            </w:r>
+            <w:proofErr w:type="spellEnd"/>
+          </w:p>
+        </w:tc>
+      </w:tr>
+    </w:tbl>
+    <w:p>
+      <w:pPr>
+        <w:spacing w:before="240" w:after="240"/>
+        <w:rPr>
+          <w:lang w:val="en-GB"/>
+        </w:rPr>
+      </w:pPr>
+    </w:p>
+    <w:p>
+      <w:pPr>
+        <w:spacing w:before="240" w:after="240"/>
+        <w:rPr>
+          <w:lang w:val="en-GB"/>
+        </w:rPr>
+      </w:pPr>
     </w:p>
     <w:p>
       <w:pPr>
@@ -1366,13 +1712,14 @@
         </w:numPr>
         <w:spacing w:before="240" w:after="240"/>
       </w:pPr>
-      <w:bookmarkStart w:id="6" w:name="_3fle8pw5qh9m" w:colFirst="0" w:colLast="0"/>
-      <w:bookmarkEnd w:id="6"/>
-      <w:proofErr w:type="spellStart"/>
-      <w:r>
-        <w:rPr>
-          <w:b/>
-        </w:rPr>
+      <w:bookmarkStart w:id="5" w:name="_3fle8pw5qh9m" w:colFirst="0" w:colLast="0"/>
+      <w:bookmarkEnd w:id="5"/>
+      <w:proofErr w:type="spellStart"/>
+      <w:r>
+        <w:rPr>
+          <w:b/>
+        </w:rPr>
+        <w:lastRenderedPageBreak/>
         <w:t>BIWbE</w:t>
       </w:r>
       <w:proofErr w:type="spellEnd"/>
@@ -1446,26 +1793,34 @@
         <w:rPr>
           <w:lang w:val="en-GB"/>
         </w:rPr>
-        <w:t xml:space="preserve"> by extracting them from a folder containing images. It uses the name and date of the images for </w:t>
-      </w:r>
-      <w:r>
-        <w:rPr>
-          <w:lang w:val="en-GB"/>
-        </w:rPr>
-        <w:t>this purpose, with the date being the capture date of the image. There is an option to group the images by time, so that one encounter can have multiple images.</w:t>
+        <w:t xml:space="preserve"> by extracting them from a folder containing images. It uses the name and date of the images for this purpose, with the date being the capture date of the image. There is an option to group the images by time</w:t>
+      </w:r>
+      <w:bookmarkStart w:id="6" w:name="_GoBack"/>
+      <w:bookmarkEnd w:id="6"/>
+      <w:r>
+        <w:rPr>
+          <w:lang w:val="en-GB"/>
+        </w:rPr>
+        <w:t xml:space="preserve"> so that one encounter can have multiple images.</w:t>
       </w:r>
       <w:r>
         <w:rPr>
           <w:lang w:val="en-GB"/>
         </w:rPr>
         <w:br/>
-        <w:t>To use this module, you need to select the folder containing the images, the initial Excel file</w:t>
-      </w:r>
-      <w:r>
-        <w:rPr>
-          <w:lang w:val="en-GB"/>
-        </w:rPr>
-        <w:t xml:space="preserve"> (and decide if you want to group the images by time). Once these fields are selected, you can process the information, and after processing, download the </w:t>
+        <w:t xml:space="preserve">To use this module, you need to select the folder containing the images, </w:t>
+      </w:r>
+      <w:r>
+        <w:rPr>
+          <w:lang w:val="en-GB"/>
+        </w:rPr>
+        <w:t>and </w:t>
+      </w:r>
+      <w:r>
+        <w:rPr>
+          <w:lang w:val="en-GB"/>
+        </w:rPr>
+        <w:t xml:space="preserve">the initial Excel file (and decide if you want to group the images by time). Once these fields are selected, you can process the information, and after processing, download the </w:t>
       </w:r>
       <w:proofErr w:type="spellStart"/>
       <w:r>
@@ -1490,7 +1845,6 @@
         <w:rPr>
           <w:noProof/>
         </w:rPr>
-        <w:lastRenderedPageBreak/>
         <w:drawing>
           <wp:inline distT="114300" distB="114300" distL="114300" distR="114300" wp14:anchorId="10ACC2AF" wp14:editId="4EB57702">
             <wp:extent cx="5731200" cy="3327400"/>
@@ -1646,13 +2000,7 @@
         <w:rPr>
           <w:lang w:val="en-GB"/>
         </w:rPr>
-        <w:t>, where</w:t>
-      </w:r>
-      <w:r>
-        <w:rPr>
-          <w:lang w:val="en-GB"/>
-        </w:rPr>
-        <w:t xml:space="preserve"> the first word in the image name will be the name of the individual (</w:t>
+        <w:t>, where the first word in the image name will be the name of the individual (</w:t>
       </w:r>
       <w:proofErr w:type="spellStart"/>
       <w:r>
@@ -1691,6 +2039,7 @@
         <w:rPr>
           <w:noProof/>
         </w:rPr>
+        <w:lastRenderedPageBreak/>
         <w:drawing>
           <wp:inline distT="114300" distB="114300" distL="114300" distR="114300" wp14:anchorId="22A373DA" wp14:editId="73A029CA">
             <wp:extent cx="5731200" cy="2336800"/>
@@ -1792,7 +2141,6 @@
         <w:rPr>
           <w:lang w:val="en-GB"/>
         </w:rPr>
-        <w:lastRenderedPageBreak/>
         <w:t xml:space="preserve">First, we need to go to Wildlife Insights and filter the images we want to download (for uploading to </w:t>
       </w:r>
       <w:proofErr w:type="spellStart"/>
@@ -1923,13 +2271,7 @@
         <w:rPr>
           <w:lang w:val="en-GB"/>
         </w:rPr>
-        <w:t>A</w:t>
-      </w:r>
-      <w:r>
-        <w:rPr>
-          <w:lang w:val="en-GB"/>
-        </w:rPr>
-        <w:t>fterwards, before clicking "Request Data," make sure to include those filters (include Catalogued filters).</w:t>
+        <w:t>Afterwards, before clicking "Request Data," make sure to include those filters (include Catalogued filters).</w:t>
       </w:r>
       <w:r>
         <w:rPr>
@@ -1950,13 +2292,8 @@
         <w:rPr>
           <w:lang w:val="en-GB"/>
         </w:rPr>
-        <w:t>Once you’ve downloaded the zip file, extract it. You should now have a filtere</w:t>
-      </w:r>
-      <w:r>
-        <w:rPr>
-          <w:lang w:val="en-GB"/>
-        </w:rPr>
-        <w:t xml:space="preserve">d </w:t>
+        <w:lastRenderedPageBreak/>
+        <w:t xml:space="preserve">Once you’ve downloaded the zip file, extract it. You should now have a filtered </w:t>
       </w:r>
       <w:r>
         <w:rPr>
@@ -2027,13 +2364,7 @@
         <w:rPr>
           <w:lang w:val="en-GB"/>
         </w:rPr>
-        <w:t>To do this, follo</w:t>
-      </w:r>
-      <w:r>
-        <w:rPr>
-          <w:lang w:val="en-GB"/>
-        </w:rPr>
-        <w:t>w the process described in the “Wildlife Insights Data Use &amp; Citation Guide” to enable downloads:</w:t>
+        <w:t>To do this, follow the process described in the “Wildlife Insights Data Use &amp; Citation Guide” to enable downloads:</w:t>
       </w:r>
     </w:p>
     <w:p>
@@ -2130,13 +2461,7 @@
           <w:lang w:val="en-GB"/>
         </w:rPr>
         <w:br/>
-        <w:t>Select</w:t>
-      </w:r>
-      <w:r>
-        <w:rPr>
-          <w:lang w:val="en-GB"/>
-        </w:rPr>
-        <w:t xml:space="preserve"> the Images CSV and the destination folder, and click download. This module takes some time to download the images, so be patient.</w:t>
+        <w:t>Select the Images CSV and the destination folder, and click download. This module takes some time to download the images, so be patient.</w:t>
       </w:r>
     </w:p>
     <w:p>
@@ -2147,7 +2472,6 @@
         <w:rPr>
           <w:noProof/>
         </w:rPr>
-        <w:lastRenderedPageBreak/>
         <w:drawing>
           <wp:inline distT="114300" distB="114300" distL="114300" distR="114300" wp14:anchorId="32F6B245" wp14:editId="3D21BD4F">
             <wp:extent cx="5731200" cy="2489200"/>
@@ -2335,6 +2659,7 @@
         <w:rPr>
           <w:noProof/>
         </w:rPr>
+        <w:lastRenderedPageBreak/>
         <w:drawing>
           <wp:inline distT="114300" distB="114300" distL="114300" distR="114300" wp14:anchorId="08795239" wp14:editId="3154020A">
             <wp:extent cx="5731200" cy="3632200"/>
@@ -2425,7 +2750,6 @@
         <w:rPr>
           <w:lang w:val="en-GB"/>
         </w:rPr>
-        <w:lastRenderedPageBreak/>
         <w:t xml:space="preserve">The initial Excel must follow </w:t>
       </w:r>
       <w:proofErr w:type="spellStart"/>
@@ -2440,13 +2764,7 @@
         <w:rPr>
           <w:lang w:val="en-GB"/>
         </w:rPr>
-        <w:t xml:space="preserve"> standard </w:t>
-      </w:r>
-      <w:r>
-        <w:rPr>
-          <w:lang w:val="en-GB"/>
-        </w:rPr>
-        <w:t xml:space="preserve">format, where we provide information such as the </w:t>
+        <w:t xml:space="preserve"> standard format, where we provide information such as the </w:t>
       </w:r>
       <w:proofErr w:type="spellStart"/>
       <w:r>
@@ -2960,6 +3278,7 @@
         <w:rPr>
           <w:b/>
         </w:rPr>
+        <w:lastRenderedPageBreak/>
         <w:t>Iberian</w:t>
       </w:r>
       <w:proofErr w:type="spellEnd"/>
@@ -2985,13 +3304,7 @@
           <w:lang w:val="en-GB"/>
         </w:rPr>
         <w:br/>
-        <w:t>Thi</w:t>
-      </w:r>
-      <w:r>
-        <w:rPr>
-          <w:lang w:val="en-GB"/>
-        </w:rPr>
-        <w:t>s module automates the generation of the "database" of entries. To do this, you first need to select the folder where you have the folder structure:</w:t>
+        <w:t>This module automates the generation of the "database" of entries. To do this, you first need to select the folder where you have the folder structure:</w:t>
       </w:r>
     </w:p>
     <w:p>
@@ -3044,13 +3357,7 @@
         <w:rPr>
           <w:lang w:val="en-GB"/>
         </w:rPr>
-        <w:t xml:space="preserve">However, both "Revision" and "Lynxes" </w:t>
-      </w:r>
-      <w:r>
-        <w:rPr>
-          <w:lang w:val="en-GB"/>
-        </w:rPr>
-        <w:t>can be optional.</w:t>
+        <w:t>However, both "Revision" and "Lynxes" can be optional.</w:t>
       </w:r>
     </w:p>
     <w:p>
@@ -3121,13 +3428,7 @@
         <w:rPr>
           <w:lang w:val="en-GB"/>
         </w:rPr>
-        <w:t xml:space="preserve">As its name indicates, this module helps change the capture date (not the modification date) of images. This is useful when a camera trap was installed incorrectly. You can correct the installation date if it matches the earliest date, the removal date if </w:t>
-      </w:r>
-      <w:r>
-        <w:rPr>
-          <w:lang w:val="en-GB"/>
-        </w:rPr>
-        <w:t>it matches the most recent date, or a custom date. Afterward, you will specify the real date. It is recommended to copy the files to a new folder rather than overwriting them.</w:t>
+        <w:t>As its name indicates, this module helps change the capture date (not the modification date) of images. This is useful when a camera trap was installed incorrectly. You can correct the installation date if it matches the earliest date, the removal date if it matches the most recent date, or a custom date. Afterward, you will specify the real date. It is recommended to copy the files to a new folder rather than overwriting them.</w:t>
       </w:r>
     </w:p>
     <w:p>
@@ -3141,7 +3442,6 @@
         <w:rPr>
           <w:noProof/>
         </w:rPr>
-        <w:lastRenderedPageBreak/>
         <w:drawing>
           <wp:inline distT="114300" distB="114300" distL="114300" distR="114300" wp14:anchorId="57816BF7" wp14:editId="1B17C9AF">
             <wp:extent cx="5731200" cy="3327400"/>
@@ -3197,6 +3497,7 @@
         <w:rPr>
           <w:b/>
         </w:rPr>
+        <w:lastRenderedPageBreak/>
         <w:t xml:space="preserve">Video </w:t>
       </w:r>
       <w:proofErr w:type="spellStart"/>
@@ -3276,13 +3577,7 @@
         <w:rPr>
           <w:lang w:val="en-GB"/>
         </w:rPr>
-        <w:t>Extract frames from videos while retaining the captur</w:t>
-      </w:r>
-      <w:r>
-        <w:rPr>
-          <w:lang w:val="en-GB"/>
-        </w:rPr>
-        <w:t>e date.</w:t>
+        <w:t>Extract frames from videos while retaining the capture date.</w:t>
       </w:r>
     </w:p>
     <w:p>
@@ -3355,9 +3650,9 @@
       </w:pPr>
       <w:r>
         <w:rPr>
-          <w:lang w:val="en-GB"/>
-        </w:rPr>
-        <w:lastRenderedPageBreak/>
+          <w:noProof/>
+          <w:lang w:val="en-GB"/>
+        </w:rPr>
         <w:drawing>
           <wp:inline distT="0" distB="0" distL="0" distR="0" wp14:anchorId="6E76CDEF" wp14:editId="5EC73977">
             <wp:extent cx="5733415" cy="3872230"/>
@@ -3444,6 +3739,7 @@
         <w:rPr>
           <w:lang w:val="en-GB"/>
         </w:rPr>
+        <w:lastRenderedPageBreak/>
         <w:t>Do not overwrite the Excel files.</w:t>
       </w:r>
     </w:p>
@@ -3517,7 +3813,6 @@
         <w:rPr>
           <w:b/>
         </w:rPr>
-        <w:lastRenderedPageBreak/>
         <w:t>LynxAutomator</w:t>
       </w:r>
       <w:proofErr w:type="spellEnd"/>
@@ -3582,10 +3877,7 @@
       </w:r>
       <w:proofErr w:type="spellStart"/>
       <w:r>
-        <w:t>bulkimp</w:t>
-      </w:r>
-      <w:r>
-        <w:t>ort</w:t>
+        <w:t>bulkimport</w:t>
       </w:r>
       <w:proofErr w:type="spellEnd"/>
       <w:r>
@@ -3726,10 +4018,7 @@
       </w:r>
       <w:proofErr w:type="spellStart"/>
       <w:r>
-        <w:t>camar</w:t>
-      </w:r>
-      <w:r>
-        <w:t>a</w:t>
+        <w:t>camara</w:t>
       </w:r>
       <w:proofErr w:type="spellEnd"/>
       <w:r>
@@ -4031,7 +4320,6 @@
     <w:p/>
     <w:p>
       <w:r>
-        <w:lastRenderedPageBreak/>
         <w:t xml:space="preserve">El </w:t>
       </w:r>
       <w:hyperlink r:id="rId16" w:anchor="gid=0">
@@ -4085,10 +4373,7 @@
       </w:r>
       <w:proofErr w:type="spellEnd"/>
       <w:r>
-        <w:t>, la es</w:t>
-      </w:r>
-      <w:r>
-        <w:t>pecie (</w:t>
+        <w:t>, la especie (</w:t>
       </w:r>
       <w:proofErr w:type="spellStart"/>
       <w:r>
@@ -4233,10 +4518,8 @@
     </w:p>
     <w:p>
       <w:r>
-        <w:t>Lo que hace es rellenar el nombre de l</w:t>
-      </w:r>
-      <w:r>
-        <w:t xml:space="preserve">a imagen y la fecha en el </w:t>
+        <w:lastRenderedPageBreak/>
+        <w:t xml:space="preserve">Lo que hace es rellenar el nombre de la imagen y la fecha en el </w:t>
       </w:r>
       <w:proofErr w:type="spellStart"/>
       <w:r>
@@ -4265,10 +4548,7 @@
       </w:r>
       <w:proofErr w:type="spellEnd"/>
       <w:r>
-        <w:t xml:space="preserve"> de agrupar las imágenes por tiempo, de esta manera un enc</w:t>
-      </w:r>
-      <w:r>
-        <w:t xml:space="preserve">uentro puede tener </w:t>
+        <w:t xml:space="preserve"> de agrupar las imágenes por tiempo, de esta manera un encuentro puede tener </w:t>
       </w:r>
       <w:proofErr w:type="spellStart"/>
       <w:r>
@@ -4297,10 +4577,7 @@
       </w:r>
       <w:proofErr w:type="spellEnd"/>
       <w:r>
-        <w:t xml:space="preserve"> inicial (y decidir si queremos agrupar las imágenes por tiempo). Una vez seleccionados estos campos podemos procesar la inf</w:t>
-      </w:r>
-      <w:r>
-        <w:t xml:space="preserve">ormación, y una vez procesada descargar el </w:t>
+        <w:t xml:space="preserve"> inicial (y decidir si queremos agrupar las imágenes por tiempo). Una vez seleccionados estos campos podemos procesar la información, y una vez procesada descargar el </w:t>
       </w:r>
       <w:proofErr w:type="spellStart"/>
       <w:r>
@@ -4394,7 +4671,6 @@
         <w:rPr>
           <w:noProof/>
         </w:rPr>
-        <w:lastRenderedPageBreak/>
         <w:drawing>
           <wp:inline distT="114300" distB="114300" distL="114300" distR="114300" wp14:anchorId="69EF4345" wp14:editId="1AF48DE7">
             <wp:extent cx="5731200" cy="3035300"/>
@@ -4479,10 +4755,7 @@
       </w:r>
       <w:proofErr w:type="spellStart"/>
       <w:r>
-        <w:t>Ma</w:t>
-      </w:r>
-      <w:r>
-        <w:t>rkedIndividual.individualID</w:t>
+        <w:t>MarkedIndividual.individualID</w:t>
       </w:r>
       <w:proofErr w:type="spellEnd"/>
       <w:r>
@@ -4494,10 +4767,7 @@
       </w:r>
       <w:proofErr w:type="spellEnd"/>
       <w:r>
-        <w:t>), el resto de variables se sacan d</w:t>
-      </w:r>
-      <w:r>
-        <w:t>el Excel Inicial.</w:t>
+        <w:t>), el resto de variables se sacan del Excel Inicial.</w:t>
       </w:r>
     </w:p>
     <w:p/>
@@ -4719,10 +4989,7 @@
       </w:r>
       <w:proofErr w:type="spellEnd"/>
       <w:r>
-        <w:t xml:space="preserve"> y f</w:t>
-      </w:r>
-      <w:r>
-        <w:t xml:space="preserve">iltrar las imágenes que queremos descargar (para subir a </w:t>
+        <w:t xml:space="preserve"> y filtrar las imágenes que queremos descargar (para subir a </w:t>
       </w:r>
       <w:proofErr w:type="spellStart"/>
       <w:r>
@@ -4851,14 +5118,12 @@
     <w:p>
       <w:proofErr w:type="spellStart"/>
       <w:r>
+        <w:lastRenderedPageBreak/>
         <w:t>Despues</w:t>
       </w:r>
       <w:proofErr w:type="spellEnd"/>
       <w:r>
-        <w:t xml:space="preserve"> antes de darle a S</w:t>
-      </w:r>
-      <w:r>
-        <w:t>olicitar datos, dale a incluir esos filtros (</w:t>
+        <w:t xml:space="preserve"> antes de darle a Solicitar datos, dale a incluir esos filtros (</w:t>
       </w:r>
       <w:proofErr w:type="spellStart"/>
       <w:r>
@@ -4907,7 +5172,6 @@
         <w:rPr>
           <w:noProof/>
         </w:rPr>
-        <w:lastRenderedPageBreak/>
         <w:drawing>
           <wp:inline distT="114300" distB="114300" distL="114300" distR="114300" wp14:anchorId="4D310F4D" wp14:editId="6E24DA42">
             <wp:extent cx="4381500" cy="2466975"/>
@@ -5010,10 +5274,7 @@
       </w:r>
       <w:proofErr w:type="spellStart"/>
       <w:r>
-        <w:t>Cita</w:t>
-      </w:r>
-      <w:r>
-        <w:t>tion</w:t>
+        <w:t>Citation</w:t>
       </w:r>
       <w:proofErr w:type="spellEnd"/>
       <w:r>
@@ -5146,6 +5407,7 @@
         <w:rPr>
           <w:noProof/>
         </w:rPr>
+        <w:lastRenderedPageBreak/>
         <w:drawing>
           <wp:inline distT="114300" distB="114300" distL="114300" distR="114300" wp14:anchorId="16D5F54A" wp14:editId="292FCD29">
             <wp:extent cx="5734050" cy="2028825"/>
@@ -5217,13 +5479,7 @@
         <w:rPr>
           <w:b/>
         </w:rPr>
-        <w:t>Ins</w:t>
-      </w:r>
-      <w:r>
-        <w:rPr>
-          <w:b/>
-        </w:rPr>
-        <w:t>ight</w:t>
+        <w:t>Insight</w:t>
       </w:r>
       <w:proofErr w:type="spellEnd"/>
       <w:r>
@@ -5500,6 +5756,7 @@
     <w:p/>
     <w:p>
       <w:r>
+        <w:lastRenderedPageBreak/>
         <w:t xml:space="preserve">El </w:t>
       </w:r>
       <w:hyperlink r:id="rId22" w:anchor="gid=0">
@@ -5569,10 +5826,7 @@
       </w:r>
       <w:proofErr w:type="spellEnd"/>
       <w:r>
-        <w:t>, quien</w:t>
-      </w:r>
-      <w:r>
-        <w:t xml:space="preserve"> lo </w:t>
+        <w:t xml:space="preserve">, quien lo </w:t>
       </w:r>
       <w:proofErr w:type="spellStart"/>
       <w:r>
@@ -5838,14 +6092,7 @@
                 <w:sz w:val="14"/>
                 <w:szCs w:val="14"/>
               </w:rPr>
-              <w:t>Andúja</w:t>
-            </w:r>
-            <w:r>
-              <w:rPr>
-                <w:sz w:val="14"/>
-                <w:szCs w:val="14"/>
-              </w:rPr>
-              <w:t>r-Cardeña</w:t>
+              <w:t>Andújar-Cardeña</w:t>
             </w:r>
           </w:p>
         </w:tc>
@@ -6067,10 +6314,7 @@
     <w:p/>
     <w:p>
       <w:r>
-        <w:t>Lo que hace este módulo es automatizar la generación de la “base de datos” de entradas. Para ello primero tienes que selecci</w:t>
-      </w:r>
-      <w:r>
-        <w:t xml:space="preserve">onar la carpeta donde tienes las estructura de </w:t>
+        <w:t xml:space="preserve">Lo que hace este módulo es automatizar la generación de la “base de datos” de entradas. Para ello primero tienes que seleccionar la carpeta donde tienes las estructura de </w:t>
       </w:r>
       <w:proofErr w:type="spellStart"/>
       <w:r>
@@ -6180,6 +6424,7 @@
         <w:rPr>
           <w:noProof/>
         </w:rPr>
+        <w:lastRenderedPageBreak/>
         <w:drawing>
           <wp:inline distT="114300" distB="114300" distL="114300" distR="114300" wp14:anchorId="36F79944" wp14:editId="53BF89AA">
             <wp:extent cx="5731200" cy="2501900"/>
@@ -6232,10 +6477,7 @@
       </w:r>
       <w:proofErr w:type="spellEnd"/>
       <w:r>
-        <w:t xml:space="preserve"> mal, para ello podemos corregir la fecha de instalación, si coincide con la</w:t>
-      </w:r>
-      <w:r>
-        <w:t xml:space="preserve"> fecha más antigua, la fecha de retirada si coincide con la fecha más reciente, o una fecha personalizada. A continuación, diremos </w:t>
+        <w:t xml:space="preserve"> mal, para ello podemos corregir la fecha de instalación, si coincide con la fecha más antigua, la fecha de retirada si coincide con la fecha más reciente, o una fecha personalizada. A continuación, diremos </w:t>
       </w:r>
       <w:proofErr w:type="spellStart"/>
       <w:r>
@@ -6360,6 +6602,7 @@
         <w:rPr>
           <w:noProof/>
         </w:rPr>
+        <w:lastRenderedPageBreak/>
         <w:drawing>
           <wp:inline distT="114300" distB="114300" distL="114300" distR="114300" wp14:anchorId="6E15762E" wp14:editId="4863B44D">
             <wp:extent cx="5731200" cy="3238500"/>
@@ -6477,49 +6720,7 @@
         <w:rPr>
           <w:color w:val="000000"/>
         </w:rPr>
-        <w:t xml:space="preserve">Posibilidad de poner Fecha real </w:t>
-      </w:r>
-      <w:proofErr w:type="spellStart"/>
-      <w:r>
-        <w:rPr>
-          <w:color w:val="000000"/>
-        </w:rPr>
-        <w:t>despues</w:t>
-      </w:r>
-      <w:proofErr w:type="spellEnd"/>
-      <w:r>
-        <w:rPr>
-          <w:color w:val="000000"/>
-        </w:rPr>
-        <w:t xml:space="preserve"> de las selecciones y </w:t>
-      </w:r>
-      <w:proofErr w:type="spellStart"/>
-      <w:r>
-        <w:rPr>
-          <w:color w:val="000000"/>
-        </w:rPr>
-        <w:t>porne</w:t>
-      </w:r>
-      <w:proofErr w:type="spellEnd"/>
-      <w:r>
-        <w:rPr>
-          <w:color w:val="000000"/>
-        </w:rPr>
-        <w:t xml:space="preserve"> algo para que se </w:t>
-      </w:r>
-      <w:proofErr w:type="spellStart"/>
-      <w:r>
-        <w:rPr>
-          <w:color w:val="000000"/>
-        </w:rPr>
-        <w:t>selccionen</w:t>
-      </w:r>
-      <w:proofErr w:type="spellEnd"/>
-      <w:r>
-        <w:rPr>
-          <w:color w:val="000000"/>
-        </w:rPr>
-        <w:t xml:space="preserve"> las fechas.</w:t>
+        <w:t>Posibilidad de poner Fecha real despues de las selecciones y porne algo para que se selccionen las fechas.</w:t>
       </w:r>
     </w:p>
   </w:comment>
@@ -7876,6 +8077,7 @@
   <w:style w:type="paragraph" w:default="1" w:styleId="Normal">
     <w:name w:val="Normal"/>
     <w:qFormat/>
+    <w:rsid w:val="008B2257"/>
   </w:style>
   <w:style w:type="paragraph" w:styleId="Ttulo1">
     <w:name w:val="heading 1"/>

</xml_diff>